<commit_message>
Maj du fichier d'explication de la régulation
</commit_message>
<xml_diff>
--- a/Explication Régulation.docx
+++ b/Explication Régulation.docx
@@ -437,6 +437,60 @@
       </w:r>
       <w:r>
         <w:t>En fonction de la vitesse qu’il lui manque pour atteindre la consigne, il va plus ou moins accélérer. Si la vitesse est proche de la consigne, il va accélérer plus doucement que dans l’exemple précédent.</w:t>
+      </w:r>
+    </w:p>
+    <w:p/>
+    <w:p>
+      <w:r>
+        <w:t xml:space="preserve">Dans notre cas, le réfrigérateur utilise </w:t>
+      </w:r>
+      <w:r>
+        <w:t xml:space="preserve">un </w:t>
+      </w:r>
+      <w:r>
+        <w:rPr>
+          <w:color w:val="FF0000"/>
+        </w:rPr>
+        <w:t>asservissement </w:t>
+      </w:r>
+      <w:r>
+        <w:rPr>
+          <w:color w:val="FF0000"/>
+        </w:rPr>
+        <w:t xml:space="preserve">en Tout ou Rien </w:t>
+      </w:r>
+      <w:r>
+        <w:t>:</w:t>
+      </w:r>
+    </w:p>
+    <w:p>
+      <w:pPr>
+        <w:spacing w:after="0"/>
+      </w:pPr>
+      <w:r>
+        <w:t xml:space="preserve">Prenons pour exemple une consigne à 18°C. Nous avons défini une marge d’hystérésis de 0.5°C. </w:t>
+      </w:r>
+    </w:p>
+    <w:p>
+      <w:pPr>
+        <w:spacing w:after="0"/>
+      </w:pPr>
+      <w:r>
+        <w:t xml:space="preserve">Lorsque la température du module Peltier est supérieure à 18°C, </w:t>
+      </w:r>
+      <w:r>
+        <w:t>celui-ci</w:t>
+      </w:r>
+      <w:r>
+        <w:t xml:space="preserve"> va alors se mettre à fonctionner pour refroidir le réfrigérateur.</w:t>
+      </w:r>
+    </w:p>
+    <w:p>
+      <w:pPr>
+        <w:spacing w:after="0"/>
+      </w:pPr>
+      <w:r>
+        <w:t>Lorsque la température du module Peltier est inférieure à 17.5°C, celui-ci va arrêter de fonctionner jusqu’à remonter au-dessus de 18°C.</w:t>
       </w:r>
       <w:bookmarkStart w:id="0" w:name="_GoBack"/>
       <w:bookmarkEnd w:id="0"/>

</xml_diff>